<commit_message>
Xóa file Word lỗi
</commit_message>
<xml_diff>
--- a/RecycleBin/N7_Nguyen_Minh_Tu.docx
+++ b/RecycleBin/N7_Nguyen_Minh_Tu.docx
@@ -106,7 +106,35 @@
           <w:sz w:val="30"/>
           <w:szCs w:val="30"/>
         </w:rPr>
-        <w:t xml:space="preserve">, hệ số lương và vị trí công việc. Trong đó vị trí của nhân viên có thể là: nhân viên phục vụ, nhân viên thu ngân, </w:t>
+        <w:t xml:space="preserve">, hệ số lương và </w:t>
+      </w:r>
+      <w:r>
+        <w:rPr>
+          <w:sz w:val="30"/>
+          <w:szCs w:val="30"/>
+        </w:rPr>
+        <w:t>loại nhân viên</w:t>
+      </w:r>
+      <w:r>
+        <w:rPr>
+          <w:sz w:val="30"/>
+          <w:szCs w:val="30"/>
+        </w:rPr>
+        <w:t xml:space="preserve">. Trong đó </w:t>
+      </w:r>
+      <w:r>
+        <w:rPr>
+          <w:sz w:val="30"/>
+          <w:szCs w:val="30"/>
+        </w:rPr>
+        <w:t>loại</w:t>
+      </w:r>
+      <w:r>
+        <w:rPr>
+          <w:sz w:val="30"/>
+          <w:szCs w:val="30"/>
+        </w:rPr>
+        <w:t xml:space="preserve"> nhân viên có thể là: nhân viên phục vụ, nhân viên thu ngân, </w:t>
       </w:r>
       <w:r>
         <w:rPr>
@@ -3015,16 +3043,16 @@
           <w:szCs w:val="30"/>
         </w:rPr>
         <w:drawing>
-          <wp:anchor distT="0" distB="0" distL="114300" distR="114300" simplePos="0" relativeHeight="251658240" behindDoc="0" locked="0" layoutInCell="1" allowOverlap="1" wp14:anchorId="5B167020" wp14:editId="69151535">
+          <wp:anchor distT="0" distB="0" distL="114300" distR="114300" simplePos="0" relativeHeight="251658240" behindDoc="0" locked="0" layoutInCell="1" allowOverlap="1" wp14:anchorId="5B167020" wp14:editId="2A965652">
             <wp:simplePos x="0" y="0"/>
             <wp:positionH relativeFrom="column">
-              <wp:posOffset>-230928</wp:posOffset>
+              <wp:posOffset>109220</wp:posOffset>
             </wp:positionH>
             <wp:positionV relativeFrom="paragraph">
-              <wp:posOffset>364490</wp:posOffset>
+              <wp:posOffset>368300</wp:posOffset>
             </wp:positionV>
-            <wp:extent cx="6581104" cy="4351867"/>
-            <wp:effectExtent l="0" t="0" r="0" b="0"/>
+            <wp:extent cx="5904865" cy="4351655"/>
+            <wp:effectExtent l="0" t="0" r="635" b="0"/>
             <wp:wrapSquare wrapText="bothSides"/>
             <wp:docPr id="1" name="Picture 1"/>
             <wp:cNvGraphicFramePr>
@@ -3034,7 +3062,7 @@
               <a:graphicData uri="http://schemas.openxmlformats.org/drawingml/2006/picture">
                 <pic:pic xmlns:pic="http://schemas.openxmlformats.org/drawingml/2006/picture">
                   <pic:nvPicPr>
-                    <pic:cNvPr id="0" name="Picture 1"/>
+                    <pic:cNvPr id="1" name="Picture 1"/>
                     <pic:cNvPicPr>
                       <a:picLocks noChangeAspect="1" noChangeArrowheads="1"/>
                     </pic:cNvPicPr>
@@ -3047,7 +3075,6 @@
                         </a:ext>
                       </a:extLst>
                     </a:blip>
-                    <a:srcRect/>
                     <a:stretch>
                       <a:fillRect/>
                     </a:stretch>
@@ -3055,7 +3082,7 @@
                   <pic:spPr bwMode="auto">
                     <a:xfrm>
                       <a:off x="0" y="0"/>
-                      <a:ext cx="6581104" cy="4351867"/>
+                      <a:ext cx="5904865" cy="4351655"/>
                     </a:xfrm>
                     <a:prstGeom prst="rect">
                       <a:avLst/>
@@ -3068,6 +3095,9 @@
                 </pic:pic>
               </a:graphicData>
             </a:graphic>
+            <wp14:sizeRelH relativeFrom="margin">
+              <wp14:pctWidth>0</wp14:pctWidth>
+            </wp14:sizeRelH>
           </wp:anchor>
         </w:drawing>
       </w:r>
@@ -3141,7 +3171,21 @@
           <w:sz w:val="30"/>
           <w:szCs w:val="30"/>
         </w:rPr>
-        <w:t>, HoTen, NgaySinh, SoDienThoai, GioiTinh, DiaChi, HeSoLuong, ViTriCongViec)</w:t>
+        <w:t xml:space="preserve">, HoTen, NgaySinh, SoDienThoai, GioiTinh, DiaChi, HeSoLuong, </w:t>
+      </w:r>
+      <w:r>
+        <w:rPr>
+          <w:sz w:val="30"/>
+          <w:szCs w:val="30"/>
+        </w:rPr>
+        <w:t>LoaiNhanVien</w:t>
+      </w:r>
+      <w:r>
+        <w:rPr>
+          <w:sz w:val="30"/>
+          <w:szCs w:val="30"/>
+        </w:rPr>
+        <w:t>)</w:t>
       </w:r>
     </w:p>
     <w:p>

</xml_diff>